<commit_message>
creo que manuales completos
</commit_message>
<xml_diff>
--- a/Documentacion/Manual Tecnico.docx
+++ b/Documentacion/Manual Tecnico.docx
@@ -3895,6 +3895,8 @@
         <w:jc w:val="both"/>
         <w:rPr>
           <w:rFonts w:ascii="Times New Roman" w:eastAsia="Times New Roman" w:hAnsi="Times New Roman" w:cs="Times New Roman"/>
+          <w:b/>
+          <w:bCs/>
           <w:sz w:val="24"/>
           <w:szCs w:val="24"/>
         </w:rPr>
@@ -3903,6 +3905,8 @@
       <w:r>
         <w:rPr>
           <w:rFonts w:ascii="Times New Roman" w:eastAsia="Times New Roman" w:hAnsi="Times New Roman" w:cs="Times New Roman"/>
+          <w:b/>
+          <w:bCs/>
           <w:sz w:val="24"/>
           <w:szCs w:val="24"/>
         </w:rPr>
@@ -4649,6 +4653,18 @@
     </w:p>
     <w:p>
       <w:pPr>
+        <w:spacing w:after="90" w:line="288" w:lineRule="auto"/>
+        <w:ind w:left="720" w:firstLine="0"/>
+        <w:jc w:val="both"/>
+        <w:rPr>
+          <w:rFonts w:ascii="Times New Roman" w:eastAsia="Times New Roman" w:hAnsi="Times New Roman" w:cs="Times New Roman"/>
+          <w:sz w:val="24"/>
+          <w:szCs w:val="24"/>
+        </w:rPr>
+      </w:pPr>
+    </w:p>
+    <w:p>
+      <w:pPr>
         <w:pStyle w:val="Prrafodelista"/>
         <w:numPr>
           <w:ilvl w:val="0"/>
@@ -4686,37 +4702,50 @@
           <w:rFonts w:ascii="Times New Roman" w:eastAsia="Times New Roman" w:hAnsi="Times New Roman" w:cs="Times New Roman"/>
           <w:sz w:val="24"/>
           <w:szCs w:val="24"/>
+          <w:lang w:val="es-ES"/>
+        </w:rPr>
+      </w:pPr>
+      <w:r>
+        <w:rPr>
+          <w:rFonts w:ascii="Times New Roman" w:eastAsia="Times New Roman" w:hAnsi="Times New Roman" w:cs="Times New Roman"/>
+          <w:sz w:val="24"/>
+          <w:szCs w:val="24"/>
+        </w:rPr>
+        <w:t xml:space="preserve">Es una clase con el propósito de generar los autómatas mediante </w:t>
+      </w:r>
+      <w:proofErr w:type="spellStart"/>
+      <w:r>
+        <w:rPr>
+          <w:rFonts w:ascii="Times New Roman" w:eastAsia="Times New Roman" w:hAnsi="Times New Roman" w:cs="Times New Roman"/>
+          <w:sz w:val="24"/>
+          <w:szCs w:val="24"/>
+          <w:lang w:val="es-ES"/>
+        </w:rPr>
+        <w:t>Graphviz</w:t>
+      </w:r>
+      <w:proofErr w:type="spellEnd"/>
+      <w:r>
+        <w:rPr>
+          <w:rFonts w:ascii="Times New Roman" w:eastAsia="Times New Roman" w:hAnsi="Times New Roman" w:cs="Times New Roman"/>
+          <w:sz w:val="24"/>
+          <w:szCs w:val="24"/>
+          <w:lang w:val="es-ES"/>
+        </w:rPr>
+        <w:t xml:space="preserve"> y generar el grafo a png.</w:t>
+      </w:r>
+    </w:p>
+    <w:p>
+      <w:pPr>
+        <w:spacing w:after="90" w:line="288" w:lineRule="auto"/>
+        <w:ind w:left="720" w:firstLine="0"/>
+        <w:jc w:val="both"/>
+        <w:rPr>
+          <w:rFonts w:ascii="Times New Roman" w:eastAsia="Times New Roman" w:hAnsi="Times New Roman" w:cs="Times New Roman"/>
+          <w:sz w:val="24"/>
+          <w:szCs w:val="24"/>
           <w:u w:val="single"/>
         </w:rPr>
       </w:pPr>
-      <w:r>
-        <w:rPr>
-          <w:rFonts w:ascii="Times New Roman" w:eastAsia="Times New Roman" w:hAnsi="Times New Roman" w:cs="Times New Roman"/>
-          <w:sz w:val="24"/>
-          <w:szCs w:val="24"/>
-        </w:rPr>
-        <w:t xml:space="preserve">Es una clase con el propósito de generar los autómatas mediante </w:t>
-      </w:r>
-      <w:proofErr w:type="spellStart"/>
-      <w:r>
-        <w:rPr>
-          <w:rFonts w:ascii="Times New Roman" w:eastAsia="Times New Roman" w:hAnsi="Times New Roman" w:cs="Times New Roman"/>
-          <w:sz w:val="24"/>
-          <w:szCs w:val="24"/>
-          <w:lang w:val="es-ES"/>
-        </w:rPr>
-        <w:t>Graphviz</w:t>
-      </w:r>
-      <w:proofErr w:type="spellEnd"/>
-      <w:r>
-        <w:rPr>
-          <w:rFonts w:ascii="Times New Roman" w:eastAsia="Times New Roman" w:hAnsi="Times New Roman" w:cs="Times New Roman"/>
-          <w:sz w:val="24"/>
-          <w:szCs w:val="24"/>
-          <w:lang w:val="es-ES"/>
-        </w:rPr>
-        <w:t xml:space="preserve"> y generar el grafo a png.</w:t>
-      </w:r>
     </w:p>
     <w:p>
       <w:pPr>
@@ -5015,15 +5044,15 @@
           <w:sz w:val="24"/>
           <w:szCs w:val="24"/>
         </w:rPr>
-        <w:t xml:space="preserve">Estas combinadas con los analizadores utilizados en este proyecto abren a un gran campo para no solo la generación de autómatas surgidos de una expresión regular, por lo cual teniendo en cuenta que hay </w:t>
-      </w:r>
-      <w:r>
-        <w:rPr>
-          <w:rFonts w:ascii="Times New Roman" w:eastAsia="Times New Roman" w:hAnsi="Times New Roman" w:cs="Times New Roman"/>
-          <w:sz w:val="24"/>
-          <w:szCs w:val="24"/>
-        </w:rPr>
-        <w:t>muchos mas analizados y tipo de datos TDA ¿Qué otro tipo de herramientas se te ocurren a ti?</w:t>
+        <w:t xml:space="preserve">Estas combinadas con los analizadores utilizados en este proyecto abren a un gran campo para no solo la </w:t>
+      </w:r>
+      <w:r>
+        <w:rPr>
+          <w:rFonts w:ascii="Times New Roman" w:eastAsia="Times New Roman" w:hAnsi="Times New Roman" w:cs="Times New Roman"/>
+          <w:sz w:val="24"/>
+          <w:szCs w:val="24"/>
+        </w:rPr>
+        <w:t>generación de autómatas surgidos de una expresión regular, por lo cual teniendo en cuenta que hay muchos mas analizados y tipo de datos TDA ¿Qué otro tipo de herramientas se te ocurren a ti?</w:t>
       </w:r>
     </w:p>
     <w:p>

</xml_diff>